<commit_message>
Adding custom styles for added and removed text.
</commit_message>
<xml_diff>
--- a/docx/style.docx
+++ b/docx/style.docx
@@ -218,6 +218,42 @@
     </w:p>
     <w:p>
       <w:pPr>
+        <w:pStyle w:val="BodyText"/>
+      </w:pPr>
+      <w:r>
+        <w:rPr>
+          <w:rStyle w:val="AddedChar"/>
+        </w:rPr>
+        <w:t xml:space="preserve">Added </w:t>
+      </w:r>
+      <w:r>
+        <w:rPr>
+          <w:rStyle w:val="AddedChar"/>
+        </w:rPr>
+        <w:t>Char</w:t>
+      </w:r>
+      <w:r>
+        <w:t>.</w:t>
+      </w:r>
+      <w:r>
+        <w:tab/>
+        <w:t xml:space="preserve"> </w:t>
+      </w:r>
+      <w:r>
+        <w:rPr>
+          <w:rStyle w:val="RemovedChar"/>
+        </w:rPr>
+        <w:t xml:space="preserve">Removed </w:t>
+      </w:r>
+      <w:r>
+        <w:rPr>
+          <w:rStyle w:val="RemovedChar"/>
+        </w:rPr>
+        <w:t>Char</w:t>
+      </w:r>
+    </w:p>
+    <w:p>
+      <w:pPr>
         <w:pStyle w:val="BlockText"/>
       </w:pPr>
       <w:r>
@@ -229,7 +265,7 @@
         <w:pStyle w:val="TableCaption"/>
       </w:pPr>
       <w:r>
-        <w:t xml:space="preserve"> Table caption. </w:t>
+        <w:t xml:space="preserve">Table caption. </w:t>
       </w:r>
     </w:p>
     <w:tbl>
@@ -500,7 +536,7 @@
   <w:abstractNum w:abstractNumId="0" w15:restartNumberingAfterBreak="0">
     <w:nsid w:val="FFFFFF7C"/>
     <w:multiLevelType w:val="singleLevel"/>
-    <w:tmpl w:val="AA3C5BF2"/>
+    <w:tmpl w:val="0B401246"/>
     <w:lvl w:ilvl="0">
       <w:start w:val="1"/>
       <w:numFmt w:val="decimal"/>
@@ -517,7 +553,7 @@
   <w:abstractNum w:abstractNumId="1" w15:restartNumberingAfterBreak="0">
     <w:nsid w:val="FFFFFF7D"/>
     <w:multiLevelType w:val="singleLevel"/>
-    <w:tmpl w:val="1074958C"/>
+    <w:tmpl w:val="9E04824C"/>
     <w:lvl w:ilvl="0">
       <w:start w:val="1"/>
       <w:numFmt w:val="decimal"/>
@@ -534,7 +570,7 @@
   <w:abstractNum w:abstractNumId="2" w15:restartNumberingAfterBreak="0">
     <w:nsid w:val="FFFFFF7E"/>
     <w:multiLevelType w:val="singleLevel"/>
-    <w:tmpl w:val="12CEDF6E"/>
+    <w:tmpl w:val="2FA8AF2C"/>
     <w:lvl w:ilvl="0">
       <w:start w:val="1"/>
       <w:numFmt w:val="decimal"/>
@@ -551,7 +587,7 @@
   <w:abstractNum w:abstractNumId="3" w15:restartNumberingAfterBreak="0">
     <w:nsid w:val="FFFFFF7F"/>
     <w:multiLevelType w:val="singleLevel"/>
-    <w:tmpl w:val="E66A09E6"/>
+    <w:tmpl w:val="68D061C0"/>
     <w:lvl w:ilvl="0">
       <w:start w:val="1"/>
       <w:numFmt w:val="decimal"/>
@@ -568,7 +604,7 @@
   <w:abstractNum w:abstractNumId="4" w15:restartNumberingAfterBreak="0">
     <w:nsid w:val="FFFFFF80"/>
     <w:multiLevelType w:val="singleLevel"/>
-    <w:tmpl w:val="00B8D22E"/>
+    <w:tmpl w:val="19F6703A"/>
     <w:lvl w:ilvl="0">
       <w:start w:val="1"/>
       <w:numFmt w:val="bullet"/>
@@ -588,7 +624,7 @@
   <w:abstractNum w:abstractNumId="5" w15:restartNumberingAfterBreak="0">
     <w:nsid w:val="FFFFFF81"/>
     <w:multiLevelType w:val="singleLevel"/>
-    <w:tmpl w:val="EA289A90"/>
+    <w:tmpl w:val="A9EEC20E"/>
     <w:lvl w:ilvl="0">
       <w:start w:val="1"/>
       <w:numFmt w:val="bullet"/>
@@ -608,7 +644,7 @@
   <w:abstractNum w:abstractNumId="6" w15:restartNumberingAfterBreak="0">
     <w:nsid w:val="FFFFFF82"/>
     <w:multiLevelType w:val="singleLevel"/>
-    <w:tmpl w:val="835AA6F0"/>
+    <w:tmpl w:val="D71E34CA"/>
     <w:lvl w:ilvl="0">
       <w:start w:val="1"/>
       <w:numFmt w:val="bullet"/>
@@ -628,7 +664,7 @@
   <w:abstractNum w:abstractNumId="7" w15:restartNumberingAfterBreak="0">
     <w:nsid w:val="FFFFFF83"/>
     <w:multiLevelType w:val="singleLevel"/>
-    <w:tmpl w:val="B10E1088"/>
+    <w:tmpl w:val="AD1E0742"/>
     <w:lvl w:ilvl="0">
       <w:start w:val="1"/>
       <w:numFmt w:val="bullet"/>
@@ -648,7 +684,7 @@
   <w:abstractNum w:abstractNumId="8" w15:restartNumberingAfterBreak="0">
     <w:nsid w:val="FFFFFF88"/>
     <w:multiLevelType w:val="singleLevel"/>
-    <w:tmpl w:val="ED34A38E"/>
+    <w:tmpl w:val="6F7A1B58"/>
     <w:lvl w:ilvl="0">
       <w:start w:val="1"/>
       <w:numFmt w:val="decimal"/>
@@ -665,7 +701,7 @@
   <w:abstractNum w:abstractNumId="9" w15:restartNumberingAfterBreak="0">
     <w:nsid w:val="FFFFFF89"/>
     <w:multiLevelType w:val="singleLevel"/>
-    <w:tmpl w:val="AF18B08E"/>
+    <w:tmpl w:val="D4C4ED3C"/>
     <w:lvl w:ilvl="0">
       <w:start w:val="1"/>
       <w:numFmt w:val="bullet"/>
@@ -2176,6 +2212,31 @@
     <w:uiPriority w:val="99"/>
     <w:rsid w:val="0026139A"/>
   </w:style>
+  <w:style w:type="character" w:customStyle="1" w:styleId="AddedChar">
+    <w:name w:val="Added Char"/>
+    <w:basedOn w:val="DefaultParagraphFont"/>
+    <w:uiPriority w:val="1"/>
+    <w:qFormat/>
+    <w:rsid w:val="00406099"/>
+    <w:rPr>
+      <w:b w:val="0"/>
+      <w:i w:val="0"/>
+      <w:color w:val="009999"/>
+      <w:u w:val="single"/>
+    </w:rPr>
+  </w:style>
+  <w:style w:type="character" w:customStyle="1" w:styleId="RemovedChar">
+    <w:name w:val="Removed Char"/>
+    <w:basedOn w:val="DefaultParagraphFont"/>
+    <w:uiPriority w:val="1"/>
+    <w:qFormat/>
+    <w:rsid w:val="00406099"/>
+    <w:rPr>
+      <w:strike/>
+      <w:dstrike w:val="0"/>
+      <w:color w:val="C00000"/>
+    </w:rPr>
+  </w:style>
 </w:styles>
 </file>
 

</xml_diff>

<commit_message>
Add style for grammar terms.
</commit_message>
<xml_diff>
--- a/docx/style.docx
+++ b/docx/style.docx
@@ -250,6 +250,21 @@
           <w:rStyle w:val="RemovedChar"/>
         </w:rPr>
         <w:t>Char</w:t>
+      </w:r>
+      <w:r>
+        <w:t>.</w:t>
+      </w:r>
+      <w:r>
+        <w:tab/>
+      </w:r>
+      <w:r>
+        <w:rPr>
+          <w:rStyle w:val="GrammarChar"/>
+        </w:rPr>
+        <w:t>Grammar Char</w:t>
+      </w:r>
+      <w:r>
+        <w:t>.</w:t>
       </w:r>
     </w:p>
     <w:p>
@@ -536,7 +551,7 @@
   <w:abstractNum w:abstractNumId="0" w15:restartNumberingAfterBreak="0">
     <w:nsid w:val="FFFFFF7C"/>
     <w:multiLevelType w:val="singleLevel"/>
-    <w:tmpl w:val="0B401246"/>
+    <w:tmpl w:val="DBB41A7C"/>
     <w:lvl w:ilvl="0">
       <w:start w:val="1"/>
       <w:numFmt w:val="decimal"/>
@@ -553,7 +568,7 @@
   <w:abstractNum w:abstractNumId="1" w15:restartNumberingAfterBreak="0">
     <w:nsid w:val="FFFFFF7D"/>
     <w:multiLevelType w:val="singleLevel"/>
-    <w:tmpl w:val="9E04824C"/>
+    <w:tmpl w:val="108E928E"/>
     <w:lvl w:ilvl="0">
       <w:start w:val="1"/>
       <w:numFmt w:val="decimal"/>
@@ -570,7 +585,7 @@
   <w:abstractNum w:abstractNumId="2" w15:restartNumberingAfterBreak="0">
     <w:nsid w:val="FFFFFF7E"/>
     <w:multiLevelType w:val="singleLevel"/>
-    <w:tmpl w:val="2FA8AF2C"/>
+    <w:tmpl w:val="AE6E4FB4"/>
     <w:lvl w:ilvl="0">
       <w:start w:val="1"/>
       <w:numFmt w:val="decimal"/>
@@ -587,7 +602,7 @@
   <w:abstractNum w:abstractNumId="3" w15:restartNumberingAfterBreak="0">
     <w:nsid w:val="FFFFFF7F"/>
     <w:multiLevelType w:val="singleLevel"/>
-    <w:tmpl w:val="68D061C0"/>
+    <w:tmpl w:val="9CB2C47E"/>
     <w:lvl w:ilvl="0">
       <w:start w:val="1"/>
       <w:numFmt w:val="decimal"/>
@@ -604,7 +619,7 @@
   <w:abstractNum w:abstractNumId="4" w15:restartNumberingAfterBreak="0">
     <w:nsid w:val="FFFFFF80"/>
     <w:multiLevelType w:val="singleLevel"/>
-    <w:tmpl w:val="19F6703A"/>
+    <w:tmpl w:val="CE5C4232"/>
     <w:lvl w:ilvl="0">
       <w:start w:val="1"/>
       <w:numFmt w:val="bullet"/>
@@ -624,7 +639,7 @@
   <w:abstractNum w:abstractNumId="5" w15:restartNumberingAfterBreak="0">
     <w:nsid w:val="FFFFFF81"/>
     <w:multiLevelType w:val="singleLevel"/>
-    <w:tmpl w:val="A9EEC20E"/>
+    <w:tmpl w:val="AE50ABC2"/>
     <w:lvl w:ilvl="0">
       <w:start w:val="1"/>
       <w:numFmt w:val="bullet"/>
@@ -644,7 +659,7 @@
   <w:abstractNum w:abstractNumId="6" w15:restartNumberingAfterBreak="0">
     <w:nsid w:val="FFFFFF82"/>
     <w:multiLevelType w:val="singleLevel"/>
-    <w:tmpl w:val="D71E34CA"/>
+    <w:tmpl w:val="7DA0D562"/>
     <w:lvl w:ilvl="0">
       <w:start w:val="1"/>
       <w:numFmt w:val="bullet"/>
@@ -664,7 +679,7 @@
   <w:abstractNum w:abstractNumId="7" w15:restartNumberingAfterBreak="0">
     <w:nsid w:val="FFFFFF83"/>
     <w:multiLevelType w:val="singleLevel"/>
-    <w:tmpl w:val="AD1E0742"/>
+    <w:tmpl w:val="0354E9A2"/>
     <w:lvl w:ilvl="0">
       <w:start w:val="1"/>
       <w:numFmt w:val="bullet"/>
@@ -684,7 +699,7 @@
   <w:abstractNum w:abstractNumId="8" w15:restartNumberingAfterBreak="0">
     <w:nsid w:val="FFFFFF88"/>
     <w:multiLevelType w:val="singleLevel"/>
-    <w:tmpl w:val="6F7A1B58"/>
+    <w:tmpl w:val="5EE29134"/>
     <w:lvl w:ilvl="0">
       <w:start w:val="1"/>
       <w:numFmt w:val="decimal"/>
@@ -701,7 +716,7 @@
   <w:abstractNum w:abstractNumId="9" w15:restartNumberingAfterBreak="0">
     <w:nsid w:val="FFFFFF89"/>
     <w:multiLevelType w:val="singleLevel"/>
-    <w:tmpl w:val="D4C4ED3C"/>
+    <w:tmpl w:val="D1428CD4"/>
     <w:lvl w:ilvl="0">
       <w:start w:val="1"/>
       <w:numFmt w:val="bullet"/>
@@ -1535,7 +1550,6 @@
   <w:style w:type="character" w:default="1" w:styleId="DefaultParagraphFont">
     <w:name w:val="Default Paragraph Font"/>
     <w:uiPriority w:val="1"/>
-    <w:semiHidden/>
     <w:unhideWhenUsed/>
   </w:style>
   <w:style w:type="table" w:default="1" w:styleId="TableNormal">
@@ -2235,6 +2249,18 @@
       <w:strike/>
       <w:dstrike w:val="0"/>
       <w:color w:val="C00000"/>
+    </w:rPr>
+  </w:style>
+  <w:style w:type="character" w:customStyle="1" w:styleId="GrammarChar">
+    <w:name w:val="Grammar Char"/>
+    <w:basedOn w:val="DefaultParagraphFont"/>
+    <w:uiPriority w:val="1"/>
+    <w:qFormat/>
+    <w:rsid w:val="00B12D0D"/>
+    <w:rPr>
+      <w:rFonts w:ascii="Calibri" w:hAnsi="Calibri"/>
+      <w:i/>
+      <w:color w:val="404040" w:themeColor="text1" w:themeTint="BF"/>
     </w:rPr>
   </w:style>
 </w:styles>

</xml_diff>